<commit_message>
Remove using namespace std
</commit_message>
<xml_diff>
--- a/отчёт.docx
+++ b/отчёт.docx
@@ -1953,6 +1953,49 @@
           <w:lang w:val="en-US"/>
         </w:rPr>
       </w:pPr>
+      <w:r>
+        <w:drawing>
+          <wp:inline distT="0" distB="0" distL="114300" distR="114300">
+            <wp:extent cx="4810125" cy="2876550"/>
+            <wp:effectExtent l="0" t="0" r="9525" b="0"/>
+            <wp:docPr id="18" name="Изображение 18"/>
+            <wp:cNvGraphicFramePr>
+              <a:graphicFrameLocks xmlns:a="http://schemas.openxmlformats.org/drawingml/2006/main" noChangeAspect="1"/>
+            </wp:cNvGraphicFramePr>
+            <a:graphic xmlns:a="http://schemas.openxmlformats.org/drawingml/2006/main">
+              <a:graphicData uri="http://schemas.openxmlformats.org/drawingml/2006/picture">
+                <pic:pic xmlns:pic="http://schemas.openxmlformats.org/drawingml/2006/picture">
+                  <pic:nvPicPr>
+                    <pic:cNvPr id="18" name="Изображение 18"/>
+                    <pic:cNvPicPr>
+                      <a:picLocks noChangeAspect="1"/>
+                    </pic:cNvPicPr>
+                  </pic:nvPicPr>
+                  <pic:blipFill>
+                    <a:blip r:embed="rId19"/>
+                    <a:stretch>
+                      <a:fillRect/>
+                    </a:stretch>
+                  </pic:blipFill>
+                  <pic:spPr>
+                    <a:xfrm>
+                      <a:off x="0" y="0"/>
+                      <a:ext cx="4810125" cy="2876550"/>
+                    </a:xfrm>
+                    <a:prstGeom prst="rect">
+                      <a:avLst/>
+                    </a:prstGeom>
+                    <a:noFill/>
+                    <a:ln>
+                      <a:noFill/>
+                    </a:ln>
+                  </pic:spPr>
+                </pic:pic>
+              </a:graphicData>
+            </a:graphic>
+          </wp:inline>
+        </w:drawing>
+      </w:r>
     </w:p>
     <w:p>
       <w:pPr>
@@ -1991,6 +2034,49 @@
           <w:lang w:val="ru-RU"/>
         </w:rPr>
       </w:pPr>
+      <w:r>
+        <w:drawing>
+          <wp:inline distT="0" distB="0" distL="114300" distR="114300">
+            <wp:extent cx="4076700" cy="2190750"/>
+            <wp:effectExtent l="0" t="0" r="0" b="0"/>
+            <wp:docPr id="20" name="Изображение 20"/>
+            <wp:cNvGraphicFramePr>
+              <a:graphicFrameLocks xmlns:a="http://schemas.openxmlformats.org/drawingml/2006/main" noChangeAspect="1"/>
+            </wp:cNvGraphicFramePr>
+            <a:graphic xmlns:a="http://schemas.openxmlformats.org/drawingml/2006/main">
+              <a:graphicData uri="http://schemas.openxmlformats.org/drawingml/2006/picture">
+                <pic:pic xmlns:pic="http://schemas.openxmlformats.org/drawingml/2006/picture">
+                  <pic:nvPicPr>
+                    <pic:cNvPr id="20" name="Изображение 20"/>
+                    <pic:cNvPicPr>
+                      <a:picLocks noChangeAspect="1"/>
+                    </pic:cNvPicPr>
+                  </pic:nvPicPr>
+                  <pic:blipFill>
+                    <a:blip r:embed="rId20"/>
+                    <a:stretch>
+                      <a:fillRect/>
+                    </a:stretch>
+                  </pic:blipFill>
+                  <pic:spPr>
+                    <a:xfrm>
+                      <a:off x="0" y="0"/>
+                      <a:ext cx="4076700" cy="2190750"/>
+                    </a:xfrm>
+                    <a:prstGeom prst="rect">
+                      <a:avLst/>
+                    </a:prstGeom>
+                    <a:noFill/>
+                    <a:ln>
+                      <a:noFill/>
+                    </a:ln>
+                  </pic:spPr>
+                </pic:pic>
+              </a:graphicData>
+            </a:graphic>
+          </wp:inline>
+        </w:drawing>
+      </w:r>
     </w:p>
     <w:p>
       <w:pPr>
@@ -2031,7 +2117,7 @@
                     </pic:cNvPicPr>
                   </pic:nvPicPr>
                   <pic:blipFill>
-                    <a:blip r:embed="rId19"/>
+                    <a:blip r:embed="rId21"/>
                     <a:stretch>
                       <a:fillRect/>
                     </a:stretch>
@@ -2063,18 +2149,118 @@
           <w:lang w:val="en-US"/>
         </w:rPr>
       </w:pPr>
-      <w:bookmarkStart w:id="0" w:name="_GoBack"/>
-      <w:bookmarkEnd w:id="0"/>
-    </w:p>
-    <w:p>
-      <w:pPr>
+    </w:p>
+    <w:p>
+      <w:pPr>
+        <w:rPr>
+          <w:rFonts w:hint="default"/>
+          <w:b w:val="0"/>
+          <w:bCs w:val="0"/>
+          <w:lang w:val="ru-RU"/>
+        </w:rPr>
+      </w:pPr>
+      <w:r>
         <w:rPr>
           <w:rFonts w:hint="default"/>
           <w:b w:val="0"/>
           <w:bCs w:val="0"/>
           <w:lang w:val="en-US"/>
         </w:rPr>
-      </w:pPr>
+        <w:t xml:space="preserve">4) </w:t>
+      </w:r>
+      <w:r>
+        <w:rPr>
+          <w:rFonts w:hint="default"/>
+          <w:b w:val="0"/>
+          <w:bCs w:val="0"/>
+          <w:lang w:val="ru-RU"/>
+        </w:rPr>
+        <w:t>проверяем что ветка доступна в удалённом репозитории</w:t>
+      </w:r>
+    </w:p>
+    <w:p>
+      <w:r>
+        <w:drawing>
+          <wp:inline distT="0" distB="0" distL="114300" distR="114300">
+            <wp:extent cx="5271770" cy="2323465"/>
+            <wp:effectExtent l="0" t="0" r="5080" b="635"/>
+            <wp:docPr id="19" name="Изображение 19"/>
+            <wp:cNvGraphicFramePr>
+              <a:graphicFrameLocks xmlns:a="http://schemas.openxmlformats.org/drawingml/2006/main" noChangeAspect="1"/>
+            </wp:cNvGraphicFramePr>
+            <a:graphic xmlns:a="http://schemas.openxmlformats.org/drawingml/2006/main">
+              <a:graphicData uri="http://schemas.openxmlformats.org/drawingml/2006/picture">
+                <pic:pic xmlns:pic="http://schemas.openxmlformats.org/drawingml/2006/picture">
+                  <pic:nvPicPr>
+                    <pic:cNvPr id="19" name="Изображение 19"/>
+                    <pic:cNvPicPr>
+                      <a:picLocks noChangeAspect="1"/>
+                    </pic:cNvPicPr>
+                  </pic:nvPicPr>
+                  <pic:blipFill>
+                    <a:blip r:embed="rId22"/>
+                    <a:stretch>
+                      <a:fillRect/>
+                    </a:stretch>
+                  </pic:blipFill>
+                  <pic:spPr>
+                    <a:xfrm>
+                      <a:off x="0" y="0"/>
+                      <a:ext cx="5271770" cy="2323465"/>
+                    </a:xfrm>
+                    <a:prstGeom prst="rect">
+                      <a:avLst/>
+                    </a:prstGeom>
+                    <a:noFill/>
+                    <a:ln>
+                      <a:noFill/>
+                    </a:ln>
+                  </pic:spPr>
+                </pic:pic>
+              </a:graphicData>
+            </a:graphic>
+          </wp:inline>
+        </w:drawing>
+      </w:r>
+    </w:p>
+    <w:p/>
+    <w:p>
+      <w:pPr>
+        <w:rPr>
+          <w:rFonts w:hint="default"/>
+          <w:lang w:val="ru-RU"/>
+        </w:rPr>
+      </w:pPr>
+      <w:r>
+        <w:rPr>
+          <w:rFonts w:hint="default"/>
+          <w:lang w:val="ru-RU"/>
+        </w:rPr>
+        <w:t>5)</w:t>
+      </w:r>
+      <w:r>
+        <w:rPr>
+          <w:rFonts w:hint="default"/>
+          <w:lang w:val="en-US"/>
+        </w:rPr>
+        <w:t xml:space="preserve"> </w:t>
+      </w:r>
+      <w:r>
+        <w:rPr>
+          <w:rFonts w:hint="default"/>
+          <w:lang w:val="ru-RU"/>
+        </w:rPr>
+        <w:t>Создаю</w:t>
+      </w:r>
+      <w:bookmarkStart w:id="0" w:name="_GoBack"/>
+      <w:bookmarkEnd w:id="0"/>
+      <w:r>
+        <w:rPr>
+          <w:rFonts w:hint="default"/>
+          <w:lang w:val="ru-RU"/>
+        </w:rPr>
+        <w:t xml:space="preserve"> pull - request patch1-&gt;master</w:t>
+      </w:r>
     </w:p>
     <w:p>
       <w:pPr>
@@ -2089,7 +2275,8 @@
     <w:p>
       <w:pPr>
         <w:rPr>
-          <w:lang w:val="ru-RU"/>
+          <w:rFonts w:hint="default"/>
+          <w:lang w:val="en-US"/>
         </w:rPr>
       </w:pPr>
     </w:p>

</xml_diff>